<commit_message>
Worked on design doc
</commit_message>
<xml_diff>
--- a/Beater Design.docx
+++ b/Beater Design.docx
@@ -36,7 +36,7 @@
         <w:t xml:space="preserve">Stored </w:t>
       </w:r>
       <w:r>
-        <w:t>????</w:t>
+        <w:t>in Registry HKLM://DaveWare/Beater</w:t>
       </w:r>
       <w:r>
         <w:t>)</w:t>
@@ -310,8 +310,18 @@
         <w:t xml:space="preserve"> (Stored </w:t>
       </w:r>
       <w:r>
-        <w:t>???</w:t>
-      </w:r>
+        <w:t xml:space="preserve">in JSON file in same folder </w:t>
+      </w:r>
+      <w:proofErr w:type="gramStart"/>
+      <w:r>
+        <w:t>as .</w:t>
+      </w:r>
+      <w:proofErr w:type="spellStart"/>
+      <w:r>
+        <w:t>vhdx</w:t>
+      </w:r>
+      <w:proofErr w:type="spellEnd"/>
+      <w:proofErr w:type="gramEnd"/>
       <w:r>
         <w:t>)</w:t>
       </w:r>
@@ -419,7 +429,21 @@
       </w:pPr>
       <w:proofErr w:type="spellStart"/>
       <w:r>
-        <w:t>LocalCreds</w:t>
+        <w:t>LocalAdmin</w:t>
+      </w:r>
+      <w:proofErr w:type="spellEnd"/>
+    </w:p>
+    <w:p>
+      <w:pPr>
+        <w:pStyle w:val="ListParagraph"/>
+        <w:numPr>
+          <w:ilvl w:val="1"/>
+          <w:numId w:val="5"/>
+        </w:numPr>
+      </w:pPr>
+      <w:proofErr w:type="spellStart"/>
+      <w:r>
+        <w:t>LocalPassword</w:t>
       </w:r>
       <w:proofErr w:type="spellEnd"/>
     </w:p>
@@ -530,6 +554,7 @@
         </w:numPr>
       </w:pPr>
       <w:r>
+        <w:lastRenderedPageBreak/>
         <w:t>Name</w:t>
       </w:r>
     </w:p>
@@ -543,7 +568,6 @@
       </w:pPr>
       <w:proofErr w:type="spellStart"/>
       <w:r>
-        <w:lastRenderedPageBreak/>
         <w:t>NBName</w:t>
       </w:r>
       <w:proofErr w:type="spellEnd"/>
@@ -558,7 +582,24 @@
       </w:pPr>
       <w:proofErr w:type="spellStart"/>
       <w:r>
-        <w:t>DomainCreds</w:t>
+        <w:t>Domain</w:t>
+      </w:r>
+      <w:r>
+        <w:t>Admin</w:t>
+      </w:r>
+      <w:proofErr w:type="spellEnd"/>
+    </w:p>
+    <w:p>
+      <w:pPr>
+        <w:pStyle w:val="ListParagraph"/>
+        <w:numPr>
+          <w:ilvl w:val="2"/>
+          <w:numId w:val="5"/>
+        </w:numPr>
+      </w:pPr>
+      <w:proofErr w:type="spellStart"/>
+      <w:r>
+        <w:t>DomainPassword</w:t>
       </w:r>
       <w:proofErr w:type="spellEnd"/>
     </w:p>
@@ -625,6 +666,9 @@
         </w:numPr>
       </w:pPr>
       <w:r>
+        <w:rPr>
+          <w:b/>
+        </w:rPr>
         <w:t>Entry</w:t>
       </w:r>
       <w:r>
@@ -732,12 +776,32 @@
           <w:ilvl w:val="3"/>
           <w:numId w:val="6"/>
         </w:numPr>
-      </w:pPr>
-      <w:proofErr w:type="spellStart"/>
-      <w:r>
+        <w:rPr>
+          <w:b/>
+        </w:rPr>
+      </w:pPr>
+      <w:proofErr w:type="spellStart"/>
+      <w:proofErr w:type="gramStart"/>
+      <w:r>
+        <w:rPr>
+          <w:b/>
+        </w:rPr>
         <w:t>VMName</w:t>
       </w:r>
       <w:proofErr w:type="spellEnd"/>
+      <w:r>
+        <w:rPr>
+          <w:b/>
+        </w:rPr>
+        <w:t xml:space="preserve"> </w:t>
+      </w:r>
+      <w:r>
+        <w:t xml:space="preserve"> -</w:t>
+      </w:r>
+      <w:proofErr w:type="gramEnd"/>
+      <w:r>
+        <w:t xml:space="preserve"> Name of VM to connect to</w:t>
+      </w:r>
     </w:p>
     <w:p>
       <w:pPr>
@@ -750,6 +814,47 @@
       <w:r>
         <w:t>Returns</w:t>
       </w:r>
+      <w:r>
+        <w:tab/>
+        <w:t xml:space="preserve">- </w:t>
+      </w:r>
+      <w:proofErr w:type="spellStart"/>
+      <w:r>
+        <w:t>PSSession</w:t>
+      </w:r>
+      <w:proofErr w:type="spellEnd"/>
+    </w:p>
+    <w:p>
+      <w:pPr>
+        <w:pStyle w:val="ListParagraph"/>
+        <w:numPr>
+          <w:ilvl w:val="1"/>
+          <w:numId w:val="6"/>
+        </w:numPr>
+      </w:pPr>
+      <w:r>
+        <w:t>Install-</w:t>
+      </w:r>
+      <w:proofErr w:type="spellStart"/>
+      <w:r>
+        <w:t>BTRSoftware</w:t>
+      </w:r>
+      <w:proofErr w:type="spellEnd"/>
+      <w:r>
+        <w:t xml:space="preserve"> – Install software, downloading if required</w:t>
+      </w:r>
+    </w:p>
+    <w:p>
+      <w:pPr>
+        <w:pStyle w:val="ListParagraph"/>
+        <w:numPr>
+          <w:ilvl w:val="2"/>
+          <w:numId w:val="6"/>
+        </w:numPr>
+      </w:pPr>
+      <w:r>
+        <w:t>Parameters</w:t>
+      </w:r>
     </w:p>
     <w:p>
       <w:pPr>
@@ -758,31 +863,174 @@
           <w:ilvl w:val="3"/>
           <w:numId w:val="6"/>
         </w:numPr>
-      </w:pPr>
-      <w:proofErr w:type="spellStart"/>
-      <w:r>
-        <w:t>PSSession</w:t>
-      </w:r>
-      <w:proofErr w:type="spellEnd"/>
-    </w:p>
-    <w:p>
-      <w:pPr>
-        <w:pStyle w:val="ListParagraph"/>
-        <w:numPr>
-          <w:ilvl w:val="1"/>
-          <w:numId w:val="6"/>
-        </w:numPr>
-      </w:pPr>
-      <w:r>
-        <w:t>Install-</w:t>
-      </w:r>
-      <w:proofErr w:type="spellStart"/>
-      <w:r>
-        <w:t>BTRSoftware</w:t>
-      </w:r>
-      <w:proofErr w:type="spellEnd"/>
-      <w:r>
-        <w:t xml:space="preserve"> – Install software, downloading if required</w:t>
+        <w:rPr>
+          <w:b/>
+        </w:rPr>
+      </w:pPr>
+      <w:proofErr w:type="spellStart"/>
+      <w:r>
+        <w:rPr>
+          <w:b/>
+        </w:rPr>
+        <w:t>VMName</w:t>
+      </w:r>
+      <w:proofErr w:type="spellEnd"/>
+      <w:r>
+        <w:t xml:space="preserve"> – Name of VM to install software on</w:t>
+      </w:r>
+    </w:p>
+    <w:p>
+      <w:pPr>
+        <w:pStyle w:val="ListParagraph"/>
+        <w:numPr>
+          <w:ilvl w:val="3"/>
+          <w:numId w:val="6"/>
+        </w:numPr>
+      </w:pPr>
+      <w:r>
+        <w:t>Name – Descriptive name of product to install</w:t>
+      </w:r>
+    </w:p>
+    <w:p>
+      <w:pPr>
+        <w:pStyle w:val="ListParagraph"/>
+        <w:numPr>
+          <w:ilvl w:val="3"/>
+          <w:numId w:val="6"/>
+        </w:numPr>
+      </w:pPr>
+      <w:r>
+        <w:rPr>
+          <w:b/>
+        </w:rPr>
+        <w:t>Installer</w:t>
+      </w:r>
+      <w:r>
+        <w:t xml:space="preserve"> – Name of Installer.  A * means to find latest version that matches pattern in the folder</w:t>
+      </w:r>
+    </w:p>
+    <w:p>
+      <w:pPr>
+        <w:pStyle w:val="ListParagraph"/>
+        <w:numPr>
+          <w:ilvl w:val="3"/>
+          <w:numId w:val="6"/>
+        </w:numPr>
+      </w:pPr>
+      <w:r>
+        <w:t>Transform – .</w:t>
+      </w:r>
+      <w:proofErr w:type="spellStart"/>
+      <w:r>
+        <w:t>mst</w:t>
+      </w:r>
+      <w:proofErr w:type="spellEnd"/>
+      <w:r>
+        <w:t xml:space="preserve"> file to apply.  MSI installers only</w:t>
+      </w:r>
+    </w:p>
+    <w:p>
+      <w:pPr>
+        <w:pStyle w:val="ListParagraph"/>
+        <w:numPr>
+          <w:ilvl w:val="3"/>
+          <w:numId w:val="6"/>
+        </w:numPr>
+      </w:pPr>
+      <w:r>
+        <w:t xml:space="preserve">Patch – Patch to </w:t>
+      </w:r>
+      <w:proofErr w:type="spellStart"/>
+      <w:r>
+        <w:t>aply</w:t>
+      </w:r>
+      <w:proofErr w:type="spellEnd"/>
+      <w:r>
+        <w:t xml:space="preserve"> after install</w:t>
+      </w:r>
+    </w:p>
+    <w:p>
+      <w:pPr>
+        <w:pStyle w:val="ListParagraph"/>
+        <w:numPr>
+          <w:ilvl w:val="3"/>
+          <w:numId w:val="6"/>
+        </w:numPr>
+      </w:pPr>
+      <w:proofErr w:type="spellStart"/>
+      <w:r>
+        <w:t>InstallSwitches</w:t>
+      </w:r>
+      <w:proofErr w:type="spellEnd"/>
+      <w:r>
+        <w:t xml:space="preserve"> – Switches to apply to installer</w:t>
+      </w:r>
+    </w:p>
+    <w:p>
+      <w:pPr>
+        <w:pStyle w:val="ListParagraph"/>
+        <w:numPr>
+          <w:ilvl w:val="3"/>
+          <w:numId w:val="6"/>
+        </w:numPr>
+      </w:pPr>
+      <w:proofErr w:type="spellStart"/>
+      <w:r>
+        <w:t>PatchSwitches</w:t>
+      </w:r>
+      <w:proofErr w:type="spellEnd"/>
+      <w:r>
+        <w:t xml:space="preserve"> – Switches to apply to patch</w:t>
+      </w:r>
+    </w:p>
+    <w:p>
+      <w:pPr>
+        <w:pStyle w:val="ListParagraph"/>
+        <w:numPr>
+          <w:ilvl w:val="3"/>
+          <w:numId w:val="6"/>
+        </w:numPr>
+      </w:pPr>
+      <w:r>
+        <w:t xml:space="preserve">URL – </w:t>
+      </w:r>
+      <w:proofErr w:type="spellStart"/>
+      <w:r>
+        <w:t>Url</w:t>
+      </w:r>
+      <w:proofErr w:type="spellEnd"/>
+      <w:r>
+        <w:t xml:space="preserve"> to download software from if it’s not in </w:t>
+      </w:r>
+      <w:proofErr w:type="spellStart"/>
+      <w:r>
+        <w:t>AppFolder</w:t>
+      </w:r>
+      <w:proofErr w:type="spellEnd"/>
+    </w:p>
+    <w:p>
+      <w:pPr>
+        <w:pStyle w:val="ListParagraph"/>
+        <w:numPr>
+          <w:ilvl w:val="3"/>
+          <w:numId w:val="6"/>
+        </w:numPr>
+      </w:pPr>
+      <w:proofErr w:type="spellStart"/>
+      <w:r>
+        <w:t>HardInstall</w:t>
+      </w:r>
+      <w:proofErr w:type="spellEnd"/>
+      <w:r>
+        <w:t xml:space="preserve"> – Switch use </w:t>
+      </w:r>
+      <w:proofErr w:type="spellStart"/>
+      <w:r>
+        <w:t>psexec</w:t>
+      </w:r>
+      <w:proofErr w:type="spellEnd"/>
+      <w:r>
+        <w:t xml:space="preserve"> to install remotely</w:t>
       </w:r>
     </w:p>
     <w:p>
@@ -794,6 +1042,38 @@
         </w:numPr>
       </w:pPr>
       <w:r>
+        <w:t>Returns T/F</w:t>
+      </w:r>
+    </w:p>
+    <w:p>
+      <w:pPr>
+        <w:pStyle w:val="ListParagraph"/>
+        <w:numPr>
+          <w:ilvl w:val="1"/>
+          <w:numId w:val="6"/>
+        </w:numPr>
+      </w:pPr>
+      <w:r>
+        <w:t>Wait-</w:t>
+      </w:r>
+      <w:proofErr w:type="spellStart"/>
+      <w:r>
+        <w:t>BTRVMOnline</w:t>
+      </w:r>
+      <w:proofErr w:type="spellEnd"/>
+      <w:r>
+        <w:t xml:space="preserve"> – Wait for VM to come online</w:t>
+      </w:r>
+    </w:p>
+    <w:p>
+      <w:pPr>
+        <w:pStyle w:val="ListParagraph"/>
+        <w:numPr>
+          <w:ilvl w:val="2"/>
+          <w:numId w:val="6"/>
+        </w:numPr>
+      </w:pPr>
+      <w:r>
         <w:t>Parameters</w:t>
       </w:r>
     </w:p>
@@ -804,18 +1084,420 @@
           <w:ilvl w:val="3"/>
           <w:numId w:val="6"/>
         </w:numPr>
-      </w:pPr>
-      <w:proofErr w:type="spellStart"/>
-      <w:r>
+        <w:rPr>
+          <w:b/>
+        </w:rPr>
+      </w:pPr>
+      <w:proofErr w:type="spellStart"/>
+      <w:r>
+        <w:rPr>
+          <w:b/>
+        </w:rPr>
         <w:t>VMName</w:t>
       </w:r>
       <w:proofErr w:type="spellEnd"/>
+      <w:r>
+        <w:t xml:space="preserve"> – Name of VM</w:t>
+      </w:r>
     </w:p>
     <w:p>
       <w:pPr>
         <w:pStyle w:val="ListParagraph"/>
         <w:numPr>
           <w:ilvl w:val="3"/>
+          <w:numId w:val="6"/>
+        </w:numPr>
+        <w:rPr>
+          <w:b/>
+        </w:rPr>
+      </w:pPr>
+      <w:proofErr w:type="spellStart"/>
+      <w:r>
+        <w:t>MaxWaitTime</w:t>
+      </w:r>
+      <w:proofErr w:type="spellEnd"/>
+      <w:r>
+        <w:t xml:space="preserve"> – Max time to wait in minutes.  Default 5</w:t>
+      </w:r>
+    </w:p>
+    <w:p>
+      <w:pPr>
+        <w:pStyle w:val="ListParagraph"/>
+        <w:numPr>
+          <w:ilvl w:val="3"/>
+          <w:numId w:val="6"/>
+        </w:numPr>
+      </w:pPr>
+      <w:proofErr w:type="spellStart"/>
+      <w:r>
+        <w:t>WaitForLogin</w:t>
+      </w:r>
+      <w:proofErr w:type="spellEnd"/>
+      <w:r>
+        <w:t xml:space="preserve"> </w:t>
+      </w:r>
+      <w:r>
+        <w:t>–</w:t>
+      </w:r>
+      <w:r>
+        <w:t xml:space="preserve"> </w:t>
+      </w:r>
+      <w:r>
+        <w:t>Wait for logon to succeed</w:t>
+      </w:r>
+    </w:p>
+    <w:p>
+      <w:pPr>
+        <w:pStyle w:val="ListParagraph"/>
+        <w:numPr>
+          <w:ilvl w:val="2"/>
+          <w:numId w:val="6"/>
+        </w:numPr>
+      </w:pPr>
+      <w:r>
+        <w:t>Returns T/F</w:t>
+      </w:r>
+    </w:p>
+    <w:p>
+      <w:pPr>
+        <w:pStyle w:val="ListParagraph"/>
+        <w:numPr>
+          <w:ilvl w:val="1"/>
+          <w:numId w:val="6"/>
+        </w:numPr>
+      </w:pPr>
+      <w:r>
+        <w:t>Wait-</w:t>
+      </w:r>
+      <w:proofErr w:type="spellStart"/>
+      <w:r>
+        <w:t>BTRVM</w:t>
+      </w:r>
+      <w:r>
+        <w:t>Off</w:t>
+      </w:r>
+      <w:r>
+        <w:t>line</w:t>
+      </w:r>
+      <w:proofErr w:type="spellEnd"/>
+      <w:r>
+        <w:t xml:space="preserve"> – Wait for VM to </w:t>
+      </w:r>
+      <w:r>
+        <w:t>go offline</w:t>
+      </w:r>
+    </w:p>
+    <w:p>
+      <w:pPr>
+        <w:pStyle w:val="ListParagraph"/>
+        <w:numPr>
+          <w:ilvl w:val="2"/>
+          <w:numId w:val="6"/>
+        </w:numPr>
+      </w:pPr>
+      <w:r>
+        <w:t>Parameters</w:t>
+      </w:r>
+    </w:p>
+    <w:p>
+      <w:pPr>
+        <w:pStyle w:val="ListParagraph"/>
+        <w:numPr>
+          <w:ilvl w:val="3"/>
+          <w:numId w:val="6"/>
+        </w:numPr>
+        <w:rPr>
+          <w:b/>
+        </w:rPr>
+      </w:pPr>
+      <w:proofErr w:type="spellStart"/>
+      <w:r>
+        <w:rPr>
+          <w:b/>
+        </w:rPr>
+        <w:t>VMName</w:t>
+      </w:r>
+      <w:proofErr w:type="spellEnd"/>
+      <w:r>
+        <w:t xml:space="preserve"> – Name of VM</w:t>
+      </w:r>
+    </w:p>
+    <w:p>
+      <w:pPr>
+        <w:pStyle w:val="ListParagraph"/>
+        <w:numPr>
+          <w:ilvl w:val="3"/>
+          <w:numId w:val="6"/>
+        </w:numPr>
+        <w:rPr>
+          <w:b/>
+        </w:rPr>
+      </w:pPr>
+      <w:proofErr w:type="spellStart"/>
+      <w:r>
+        <w:lastRenderedPageBreak/>
+        <w:t>MaxWaitTime</w:t>
+      </w:r>
+      <w:proofErr w:type="spellEnd"/>
+      <w:r>
+        <w:t xml:space="preserve"> – Max time to wait in minutes.  Default </w:t>
+      </w:r>
+      <w:r>
+        <w:t>10</w:t>
+      </w:r>
+    </w:p>
+    <w:p>
+      <w:pPr>
+        <w:pStyle w:val="ListParagraph"/>
+        <w:numPr>
+          <w:ilvl w:val="2"/>
+          <w:numId w:val="6"/>
+        </w:numPr>
+      </w:pPr>
+      <w:r>
+        <w:t>Returns T/F</w:t>
+      </w:r>
+    </w:p>
+    <w:p>
+      <w:pPr>
+        <w:pStyle w:val="ListParagraph"/>
+        <w:numPr>
+          <w:ilvl w:val="1"/>
+          <w:numId w:val="6"/>
+        </w:numPr>
+      </w:pPr>
+      <w:r>
+        <w:t>Wait-</w:t>
+      </w:r>
+      <w:proofErr w:type="spellStart"/>
+      <w:r>
+        <w:t>BTRVM</w:t>
+      </w:r>
+      <w:r>
+        <w:t>Reboot</w:t>
+      </w:r>
+      <w:proofErr w:type="spellEnd"/>
+      <w:r>
+        <w:t xml:space="preserve"> – Wait for VM to </w:t>
+      </w:r>
+      <w:r>
+        <w:t>finish rebooting</w:t>
+      </w:r>
+    </w:p>
+    <w:p>
+      <w:pPr>
+        <w:pStyle w:val="ListParagraph"/>
+        <w:numPr>
+          <w:ilvl w:val="2"/>
+          <w:numId w:val="6"/>
+        </w:numPr>
+      </w:pPr>
+      <w:r>
+        <w:t>Parameters</w:t>
+      </w:r>
+    </w:p>
+    <w:p>
+      <w:pPr>
+        <w:pStyle w:val="ListParagraph"/>
+        <w:numPr>
+          <w:ilvl w:val="3"/>
+          <w:numId w:val="6"/>
+        </w:numPr>
+        <w:rPr>
+          <w:b/>
+        </w:rPr>
+      </w:pPr>
+      <w:proofErr w:type="spellStart"/>
+      <w:r>
+        <w:rPr>
+          <w:b/>
+        </w:rPr>
+        <w:t>VMName</w:t>
+      </w:r>
+      <w:proofErr w:type="spellEnd"/>
+      <w:r>
+        <w:t xml:space="preserve"> – Name of VM</w:t>
+      </w:r>
+    </w:p>
+    <w:p>
+      <w:pPr>
+        <w:pStyle w:val="ListParagraph"/>
+        <w:numPr>
+          <w:ilvl w:val="3"/>
+          <w:numId w:val="6"/>
+        </w:numPr>
+        <w:rPr>
+          <w:b/>
+        </w:rPr>
+      </w:pPr>
+      <w:proofErr w:type="spellStart"/>
+      <w:r>
+        <w:t>MaxWaitTime</w:t>
+      </w:r>
+      <w:proofErr w:type="spellEnd"/>
+      <w:r>
+        <w:t xml:space="preserve"> – Max time to wait in minutes.  Default 10</w:t>
+      </w:r>
+    </w:p>
+    <w:p>
+      <w:pPr>
+        <w:pStyle w:val="ListParagraph"/>
+        <w:numPr>
+          <w:ilvl w:val="3"/>
+          <w:numId w:val="6"/>
+        </w:numPr>
+      </w:pPr>
+      <w:proofErr w:type="spellStart"/>
+      <w:r>
+        <w:t>WaitForLogin</w:t>
+      </w:r>
+      <w:proofErr w:type="spellEnd"/>
+      <w:r>
+        <w:t xml:space="preserve"> </w:t>
+      </w:r>
+      <w:r>
+        <w:t>–</w:t>
+      </w:r>
+      <w:r>
+        <w:t xml:space="preserve"> </w:t>
+      </w:r>
+      <w:r>
+        <w:t>Wait for logon to succeed</w:t>
+      </w:r>
+    </w:p>
+    <w:p>
+      <w:pPr>
+        <w:pStyle w:val="ListParagraph"/>
+        <w:numPr>
+          <w:ilvl w:val="2"/>
+          <w:numId w:val="6"/>
+        </w:numPr>
+      </w:pPr>
+      <w:r>
+        <w:t>Returns T/F</w:t>
+      </w:r>
+    </w:p>
+    <w:p>
+      <w:pPr>
+        <w:pStyle w:val="ListParagraph"/>
+        <w:numPr>
+          <w:ilvl w:val="1"/>
+          <w:numId w:val="6"/>
+        </w:numPr>
+      </w:pPr>
+      <w:r>
+        <w:t>Get-</w:t>
+      </w:r>
+      <w:proofErr w:type="spellStart"/>
+      <w:r>
+        <w:t>BtrNextIP</w:t>
+      </w:r>
+      <w:proofErr w:type="spellEnd"/>
+      <w:r>
+        <w:t xml:space="preserve"> – Get next available IP on switch</w:t>
+      </w:r>
+    </w:p>
+    <w:p>
+      <w:pPr>
+        <w:pStyle w:val="ListParagraph"/>
+        <w:numPr>
+          <w:ilvl w:val="2"/>
+          <w:numId w:val="6"/>
+        </w:numPr>
+      </w:pPr>
+      <w:r>
+        <w:t>Parameters</w:t>
+      </w:r>
+    </w:p>
+    <w:p>
+      <w:pPr>
+        <w:pStyle w:val="ListParagraph"/>
+        <w:numPr>
+          <w:ilvl w:val="3"/>
+          <w:numId w:val="6"/>
+        </w:numPr>
+        <w:rPr>
+          <w:b/>
+        </w:rPr>
+      </w:pPr>
+      <w:proofErr w:type="spellStart"/>
+      <w:r>
+        <w:rPr>
+          <w:b/>
+        </w:rPr>
+        <w:t>SwitchName</w:t>
+      </w:r>
+      <w:proofErr w:type="spellEnd"/>
+      <w:r>
+        <w:t xml:space="preserve"> – Name of </w:t>
+      </w:r>
+      <w:proofErr w:type="spellStart"/>
+      <w:r>
+        <w:t>V</w:t>
+      </w:r>
+      <w:r>
+        <w:t>Switch</w:t>
+      </w:r>
+      <w:proofErr w:type="spellEnd"/>
+    </w:p>
+    <w:p>
+      <w:pPr>
+        <w:pStyle w:val="ListParagraph"/>
+        <w:numPr>
+          <w:ilvl w:val="2"/>
+          <w:numId w:val="6"/>
+        </w:numPr>
+      </w:pPr>
+      <w:r>
+        <w:t>Returns</w:t>
+      </w:r>
+      <w:r>
+        <w:t xml:space="preserve"> – Next IP</w:t>
+      </w:r>
+    </w:p>
+    <w:p>
+      <w:pPr>
+        <w:pStyle w:val="ListParagraph"/>
+        <w:numPr>
+          <w:ilvl w:val="0"/>
+          <w:numId w:val="6"/>
+        </w:numPr>
+      </w:pPr>
+      <w:r>
+        <w:t>Base Image</w:t>
+      </w:r>
+    </w:p>
+    <w:p>
+      <w:pPr>
+        <w:pStyle w:val="ListParagraph"/>
+        <w:numPr>
+          <w:ilvl w:val="1"/>
+          <w:numId w:val="6"/>
+        </w:numPr>
+      </w:pPr>
+      <w:proofErr w:type="spellStart"/>
+      <w:r>
+        <w:t>NewBaseImage</w:t>
+      </w:r>
+      <w:proofErr w:type="spellEnd"/>
+      <w:r>
+        <w:t xml:space="preserve"> </w:t>
+      </w:r>
+      <w:r>
+        <w:t>–</w:t>
+      </w:r>
+      <w:r>
+        <w:t xml:space="preserve"> </w:t>
+      </w:r>
+      <w:r>
+        <w:t>Creates a new base image</w:t>
+      </w:r>
+    </w:p>
+    <w:p>
+      <w:pPr>
+        <w:pStyle w:val="ListParagraph"/>
+        <w:numPr>
+          <w:ilvl w:val="2"/>
           <w:numId w:val="6"/>
         </w:numPr>
       </w:pPr>

</xml_diff>

<commit_message>
Finished first draft of documentation
</commit_message>
<xml_diff>
--- a/Beater Design.docx
+++ b/Beater Design.docx
@@ -235,13 +235,7 @@
         </w:numPr>
       </w:pPr>
       <w:r>
-        <w:t xml:space="preserve">BtrApplications – List of installable applications (Stored in </w:t>
-      </w:r>
-      <w:r>
-        <w:t>Registry HKLM:/DaveWare/</w:t>
-      </w:r>
-      <w:r>
-        <w:t>Beater/Applications)</w:t>
+        <w:t>BtrApplications – List of installable applications (Stored in Registry HKLM:/DaveWare/Beater/Applications)</w:t>
       </w:r>
     </w:p>
     <w:p>
@@ -397,10 +391,7 @@
         </w:numPr>
       </w:pPr>
       <w:r>
-        <w:t xml:space="preserve">BtrDefaults </w:t>
-      </w:r>
-      <w:r>
-        <w:t>(Stored in config/Defaults.json)</w:t>
+        <w:t>BtrDefaults (Stored in config/Defaults.json)</w:t>
       </w:r>
     </w:p>
     <w:p>
@@ -643,6 +634,9 @@
       <w:r>
         <w:t>BaseImage</w:t>
       </w:r>
+      <w:r>
+        <w:t xml:space="preserve"> (Array)</w:t>
+      </w:r>
     </w:p>
     <w:p>
       <w:pPr>
@@ -689,6 +683,18 @@
         </w:numPr>
       </w:pPr>
       <w:r>
+        <w:t>AppsToInstall (Array)</w:t>
+      </w:r>
+    </w:p>
+    <w:p>
+      <w:pPr>
+        <w:pStyle w:val="ListParagraph"/>
+        <w:numPr>
+          <w:ilvl w:val="1"/>
+          <w:numId w:val="5"/>
+        </w:numPr>
+      </w:pPr>
+      <w:r>
         <w:t>OSList (Array)</w:t>
       </w:r>
     </w:p>
@@ -696,7 +702,7 @@
       <w:pPr>
         <w:pStyle w:val="ListParagraph"/>
         <w:numPr>
-          <w:ilvl w:val="3"/>
+          <w:ilvl w:val="2"/>
           <w:numId w:val="5"/>
         </w:numPr>
       </w:pPr>
@@ -708,7 +714,19 @@
       <w:pPr>
         <w:pStyle w:val="ListParagraph"/>
         <w:numPr>
-          <w:ilvl w:val="3"/>
+          <w:ilvl w:val="2"/>
+          <w:numId w:val="5"/>
+        </w:numPr>
+      </w:pPr>
+      <w:r>
+        <w:t>DownloadURL</w:t>
+      </w:r>
+    </w:p>
+    <w:p>
+      <w:pPr>
+        <w:pStyle w:val="ListParagraph"/>
+        <w:numPr>
+          <w:ilvl w:val="2"/>
           <w:numId w:val="5"/>
         </w:numPr>
       </w:pPr>
@@ -720,7 +738,7 @@
       <w:pPr>
         <w:pStyle w:val="ListParagraph"/>
         <w:numPr>
-          <w:ilvl w:val="3"/>
+          <w:ilvl w:val="2"/>
           <w:numId w:val="5"/>
         </w:numPr>
       </w:pPr>
@@ -732,18 +750,6 @@
       <w:pPr>
         <w:pStyle w:val="ListParagraph"/>
         <w:numPr>
-          <w:ilvl w:val="3"/>
-          <w:numId w:val="5"/>
-        </w:numPr>
-      </w:pPr>
-      <w:r>
-        <w:t>AppsToInstall (Array)</w:t>
-      </w:r>
-    </w:p>
-    <w:p>
-      <w:pPr>
-        <w:pStyle w:val="ListParagraph"/>
-        <w:numPr>
           <w:ilvl w:val="1"/>
           <w:numId w:val="5"/>
         </w:numPr>
@@ -813,24 +819,6 @@
       </w:pPr>
       <w:r>
         <w:t>Apps (Array)</w:t>
-      </w:r>
-    </w:p>
-    <w:p>
-      <w:pPr>
-        <w:pStyle w:val="ListParagraph"/>
-        <w:numPr>
-          <w:ilvl w:val="2"/>
-          <w:numId w:val="5"/>
-        </w:numPr>
-        <w:rPr>
-          <w:bCs/>
-        </w:rPr>
-      </w:pPr>
-      <w:r>
-        <w:rPr>
-          <w:bCs/>
-        </w:rPr>
-        <w:t>VMName</w:t>
       </w:r>
     </w:p>
     <w:p>
@@ -947,127 +935,130 @@
         <w:t>Btr</w:t>
       </w:r>
       <w:r>
-        <w:t>Apps (Array)</w:t>
-      </w:r>
-    </w:p>
-    <w:p>
-      <w:pPr>
-        <w:pStyle w:val="ListParagraph"/>
-        <w:numPr>
-          <w:ilvl w:val="1"/>
-          <w:numId w:val="5"/>
-        </w:numPr>
-        <w:rPr>
-          <w:bCs/>
-        </w:rPr>
-      </w:pPr>
-      <w:r>
-        <w:rPr>
-          <w:bCs/>
-        </w:rPr>
-        <w:t>VMName – Name of VM to install software on</w:t>
-      </w:r>
-    </w:p>
-    <w:p>
-      <w:pPr>
-        <w:pStyle w:val="ListParagraph"/>
-        <w:numPr>
-          <w:ilvl w:val="1"/>
-          <w:numId w:val="5"/>
-        </w:numPr>
-      </w:pPr>
-      <w:r>
-        <w:t>Name – Descriptive name of product to install</w:t>
-      </w:r>
-    </w:p>
-    <w:p>
-      <w:pPr>
-        <w:pStyle w:val="ListParagraph"/>
-        <w:numPr>
-          <w:ilvl w:val="1"/>
-          <w:numId w:val="5"/>
-        </w:numPr>
-        <w:rPr>
-          <w:bCs/>
-        </w:rPr>
-      </w:pPr>
-      <w:r>
-        <w:rPr>
-          <w:bCs/>
-        </w:rPr>
-        <w:t>Installer – Name of Installer.  A * means to find latest version that matches pattern in the folder</w:t>
-      </w:r>
-    </w:p>
-    <w:p>
-      <w:pPr>
-        <w:pStyle w:val="ListParagraph"/>
-        <w:numPr>
-          <w:ilvl w:val="1"/>
-          <w:numId w:val="5"/>
-        </w:numPr>
-      </w:pPr>
-      <w:r>
-        <w:t>AdditionalFiles – Additional files to copy over to temp folder</w:t>
-      </w:r>
-    </w:p>
-    <w:p>
-      <w:pPr>
-        <w:pStyle w:val="ListParagraph"/>
-        <w:numPr>
-          <w:ilvl w:val="1"/>
-          <w:numId w:val="5"/>
-        </w:numPr>
-      </w:pPr>
-      <w:r>
-        <w:t>InstallSwitches – Switches to apply to installer</w:t>
-      </w:r>
-    </w:p>
-    <w:p>
-      <w:pPr>
-        <w:pStyle w:val="ListParagraph"/>
-        <w:numPr>
-          <w:ilvl w:val="1"/>
-          <w:numId w:val="5"/>
-        </w:numPr>
-      </w:pPr>
-      <w:r>
-        <w:t>URL – Url to download software from if it’s not in AppFolder</w:t>
-      </w:r>
-    </w:p>
-    <w:p>
-      <w:pPr>
-        <w:pStyle w:val="ListParagraph"/>
-        <w:numPr>
-          <w:ilvl w:val="1"/>
-          <w:numId w:val="5"/>
-        </w:numPr>
-      </w:pPr>
-      <w:r>
-        <w:t>HardInstall – Switch use psexec to install remotely</w:t>
-      </w:r>
-    </w:p>
-    <w:p>
-      <w:pPr>
-        <w:pStyle w:val="ListParagraph"/>
-        <w:numPr>
-          <w:ilvl w:val="1"/>
-          <w:numId w:val="5"/>
-        </w:numPr>
-      </w:pPr>
-      <w:r>
-        <w:t>PreInstall – Array of powershell commands to run before the installer</w:t>
-      </w:r>
-    </w:p>
-    <w:p>
-      <w:pPr>
-        <w:pStyle w:val="ListParagraph"/>
-        <w:numPr>
-          <w:ilvl w:val="1"/>
-          <w:numId w:val="5"/>
-        </w:numPr>
-      </w:pPr>
-      <w:r>
-        <w:t>PostInstall – Array of powershell commands to run after the installer</w:t>
+        <w:t>Networks (Array) (</w:t>
+      </w:r>
+      <w:r>
+        <w:t>Stored in json under Notes on vSwitch</w:t>
+      </w:r>
+      <w:r>
+        <w:t>)</w:t>
+      </w:r>
+    </w:p>
+    <w:p>
+      <w:pPr>
+        <w:pStyle w:val="ListParagraph"/>
+        <w:numPr>
+          <w:ilvl w:val="1"/>
+          <w:numId w:val="5"/>
+        </w:numPr>
+      </w:pPr>
+      <w:r>
+        <w:t>UseNAT</w:t>
+      </w:r>
+      <w:r>
+        <w:t xml:space="preserve"> – Y/N use NAT on switch</w:t>
+      </w:r>
+    </w:p>
+    <w:p>
+      <w:pPr>
+        <w:pStyle w:val="ListParagraph"/>
+        <w:numPr>
+          <w:ilvl w:val="1"/>
+          <w:numId w:val="5"/>
+        </w:numPr>
+      </w:pPr>
+      <w:r>
+        <w:t>IPPrefix</w:t>
+      </w:r>
+      <w:r>
+        <w:t xml:space="preserve"> – first 3 octets of network</w:t>
+      </w:r>
+    </w:p>
+    <w:p>
+      <w:pPr>
+        <w:pStyle w:val="ListParagraph"/>
+        <w:numPr>
+          <w:ilvl w:val="1"/>
+          <w:numId w:val="5"/>
+        </w:numPr>
+      </w:pPr>
+      <w:r>
+        <w:t>SubnetMask</w:t>
+      </w:r>
+      <w:r>
+        <w:t xml:space="preserve"> – 255.255.255.0 version of subnet mask</w:t>
+      </w:r>
+    </w:p>
+    <w:p>
+      <w:pPr>
+        <w:pStyle w:val="ListParagraph"/>
+        <w:numPr>
+          <w:ilvl w:val="1"/>
+          <w:numId w:val="5"/>
+        </w:numPr>
+      </w:pPr>
+      <w:r>
+        <w:t>SubnetLength</w:t>
+      </w:r>
+      <w:r>
+        <w:t xml:space="preserve"> - /24 version of subnet mask</w:t>
+      </w:r>
+    </w:p>
+    <w:p>
+      <w:pPr>
+        <w:pStyle w:val="ListParagraph"/>
+        <w:numPr>
+          <w:ilvl w:val="1"/>
+          <w:numId w:val="5"/>
+        </w:numPr>
+      </w:pPr>
+      <w:r>
+        <w:t>Gateway</w:t>
+      </w:r>
+      <w:r>
+        <w:t xml:space="preserve"> – IP of gateway on network</w:t>
+      </w:r>
+    </w:p>
+    <w:p>
+      <w:pPr>
+        <w:pStyle w:val="ListParagraph"/>
+        <w:numPr>
+          <w:ilvl w:val="1"/>
+          <w:numId w:val="5"/>
+        </w:numPr>
+      </w:pPr>
+      <w:r>
+        <w:t>DHCPServer – Name of VM hosting DHCP</w:t>
+      </w:r>
+    </w:p>
+    <w:p>
+      <w:pPr>
+        <w:pStyle w:val="ListParagraph"/>
+        <w:numPr>
+          <w:ilvl w:val="1"/>
+          <w:numId w:val="5"/>
+        </w:numPr>
+      </w:pPr>
+      <w:r>
+        <w:t>DHCPStart</w:t>
+      </w:r>
+      <w:r>
+        <w:t xml:space="preserve"> – Start of DHCP range</w:t>
+      </w:r>
+    </w:p>
+    <w:p>
+      <w:pPr>
+        <w:pStyle w:val="ListParagraph"/>
+        <w:numPr>
+          <w:ilvl w:val="1"/>
+          <w:numId w:val="5"/>
+        </w:numPr>
+      </w:pPr>
+      <w:r>
+        <w:t>DHCPEnd</w:t>
+      </w:r>
+      <w:r>
+        <w:t xml:space="preserve"> – end of DHCP range</w:t>
       </w:r>
     </w:p>
     <w:p>
@@ -1082,10 +1073,132 @@
         <w:t>Btr</w:t>
       </w:r>
       <w:r>
-        <w:t>Networks (Array) (</w:t>
-      </w:r>
-      <w:r>
-        <w:t>Stored in json under Notes on vSwitch</w:t>
+        <w:t>BaseImages (Array) (Stored in JSON file in same folder as .vhdx)</w:t>
+      </w:r>
+      <w:r>
+        <w:tab/>
+      </w:r>
+    </w:p>
+    <w:p>
+      <w:pPr>
+        <w:pStyle w:val="ListParagraph"/>
+        <w:numPr>
+          <w:ilvl w:val="1"/>
+          <w:numId w:val="5"/>
+        </w:numPr>
+      </w:pPr>
+      <w:bookmarkStart w:id="0" w:name="_Hlk69198094"/>
+      <w:r>
+        <w:t>Name – Name of Base image</w:t>
+      </w:r>
+    </w:p>
+    <w:p>
+      <w:pPr>
+        <w:pStyle w:val="ListParagraph"/>
+        <w:numPr>
+          <w:ilvl w:val="1"/>
+          <w:numId w:val="5"/>
+        </w:numPr>
+      </w:pPr>
+      <w:r>
+        <w:t xml:space="preserve">OS – Type of </w:t>
+      </w:r>
+      <w:r>
+        <w:t>OS installed</w:t>
+      </w:r>
+    </w:p>
+    <w:p>
+      <w:pPr>
+        <w:pStyle w:val="ListParagraph"/>
+        <w:numPr>
+          <w:ilvl w:val="1"/>
+          <w:numId w:val="5"/>
+        </w:numPr>
+      </w:pPr>
+      <w:r>
+        <w:t>LocalAdmin</w:t>
+      </w:r>
+      <w:r>
+        <w:t xml:space="preserve"> – Local admin username</w:t>
+      </w:r>
+    </w:p>
+    <w:p>
+      <w:pPr>
+        <w:pStyle w:val="ListParagraph"/>
+        <w:numPr>
+          <w:ilvl w:val="1"/>
+          <w:numId w:val="5"/>
+        </w:numPr>
+      </w:pPr>
+      <w:r>
+        <w:t>LocalPassword</w:t>
+      </w:r>
+      <w:r>
+        <w:t xml:space="preserve"> </w:t>
+      </w:r>
+      <w:bookmarkStart w:id="1" w:name="_Hlk69115894"/>
+      <w:r>
+        <w:t>– Password for local admin</w:t>
+      </w:r>
+      <w:bookmarkEnd w:id="1"/>
+    </w:p>
+    <w:p>
+      <w:pPr>
+        <w:pStyle w:val="ListParagraph"/>
+        <w:numPr>
+          <w:ilvl w:val="1"/>
+          <w:numId w:val="5"/>
+        </w:numPr>
+      </w:pPr>
+      <w:r>
+        <w:t>Apps (Array) – List of installed apps</w:t>
+      </w:r>
+    </w:p>
+    <w:p>
+      <w:pPr>
+        <w:pStyle w:val="ListParagraph"/>
+        <w:numPr>
+          <w:ilvl w:val="1"/>
+          <w:numId w:val="5"/>
+        </w:numPr>
+      </w:pPr>
+      <w:r>
+        <w:lastRenderedPageBreak/>
+        <w:t>Roles (Array) – List installed apps</w:t>
+      </w:r>
+    </w:p>
+    <w:p>
+      <w:pPr>
+        <w:pStyle w:val="ListParagraph"/>
+        <w:numPr>
+          <w:ilvl w:val="1"/>
+          <w:numId w:val="5"/>
+        </w:numPr>
+      </w:pPr>
+      <w:r>
+        <w:t>&lt;Role config&gt; - Same as BtrVMs</w:t>
+      </w:r>
+    </w:p>
+    <w:bookmarkEnd w:id="0"/>
+    <w:p>
+      <w:pPr>
+        <w:pStyle w:val="ListParagraph"/>
+        <w:numPr>
+          <w:ilvl w:val="0"/>
+          <w:numId w:val="5"/>
+        </w:numPr>
+      </w:pPr>
+      <w:r>
+        <w:t>BtrVMs (Array) Stored p</w:t>
+      </w:r>
+      <w:r>
+        <w:t xml:space="preserve">er VM </w:t>
+      </w:r>
+      <w:r>
+        <w:t>(</w:t>
+      </w:r>
+      <w:r>
+        <w:t>Stored in json under Notes</w:t>
       </w:r>
       <w:r>
         <w:t>)</w:t>
@@ -1100,267 +1213,6 @@
         </w:numPr>
       </w:pPr>
       <w:r>
-        <w:t>UseNAT</w:t>
-      </w:r>
-      <w:r>
-        <w:t xml:space="preserve"> – Y/N use NAT on switch</w:t>
-      </w:r>
-    </w:p>
-    <w:p>
-      <w:pPr>
-        <w:pStyle w:val="ListParagraph"/>
-        <w:numPr>
-          <w:ilvl w:val="1"/>
-          <w:numId w:val="5"/>
-        </w:numPr>
-      </w:pPr>
-      <w:r>
-        <w:t>IPPrefix</w:t>
-      </w:r>
-      <w:r>
-        <w:t xml:space="preserve"> – first 3 octets of network</w:t>
-      </w:r>
-    </w:p>
-    <w:p>
-      <w:pPr>
-        <w:pStyle w:val="ListParagraph"/>
-        <w:numPr>
-          <w:ilvl w:val="1"/>
-          <w:numId w:val="5"/>
-        </w:numPr>
-      </w:pPr>
-      <w:r>
-        <w:t>SubnetMask</w:t>
-      </w:r>
-      <w:r>
-        <w:t xml:space="preserve"> – 255.255.255.0 version of subnet mask</w:t>
-      </w:r>
-    </w:p>
-    <w:p>
-      <w:pPr>
-        <w:pStyle w:val="ListParagraph"/>
-        <w:numPr>
-          <w:ilvl w:val="1"/>
-          <w:numId w:val="5"/>
-        </w:numPr>
-      </w:pPr>
-      <w:r>
-        <w:lastRenderedPageBreak/>
-        <w:t>SubnetLength</w:t>
-      </w:r>
-      <w:r>
-        <w:t xml:space="preserve"> - /24 version of subnet mask</w:t>
-      </w:r>
-    </w:p>
-    <w:p>
-      <w:pPr>
-        <w:pStyle w:val="ListParagraph"/>
-        <w:numPr>
-          <w:ilvl w:val="1"/>
-          <w:numId w:val="5"/>
-        </w:numPr>
-      </w:pPr>
-      <w:r>
-        <w:t>Gateway</w:t>
-      </w:r>
-      <w:r>
-        <w:t xml:space="preserve"> – IP of gateway on network</w:t>
-      </w:r>
-    </w:p>
-    <w:p>
-      <w:pPr>
-        <w:pStyle w:val="ListParagraph"/>
-        <w:numPr>
-          <w:ilvl w:val="1"/>
-          <w:numId w:val="5"/>
-        </w:numPr>
-      </w:pPr>
-      <w:r>
-        <w:t>DHCPServer – Name of VM hosting DHCP</w:t>
-      </w:r>
-    </w:p>
-    <w:p>
-      <w:pPr>
-        <w:pStyle w:val="ListParagraph"/>
-        <w:numPr>
-          <w:ilvl w:val="1"/>
-          <w:numId w:val="5"/>
-        </w:numPr>
-      </w:pPr>
-      <w:r>
-        <w:t>DHCPStart</w:t>
-      </w:r>
-      <w:r>
-        <w:t xml:space="preserve"> – Start of DHCP range</w:t>
-      </w:r>
-    </w:p>
-    <w:p>
-      <w:pPr>
-        <w:pStyle w:val="ListParagraph"/>
-        <w:numPr>
-          <w:ilvl w:val="1"/>
-          <w:numId w:val="5"/>
-        </w:numPr>
-      </w:pPr>
-      <w:r>
-        <w:t>DHCPEnd</w:t>
-      </w:r>
-      <w:r>
-        <w:t xml:space="preserve"> – end of DHCP range</w:t>
-      </w:r>
-    </w:p>
-    <w:p>
-      <w:pPr>
-        <w:pStyle w:val="ListParagraph"/>
-        <w:numPr>
-          <w:ilvl w:val="0"/>
-          <w:numId w:val="5"/>
-        </w:numPr>
-      </w:pPr>
-      <w:r>
-        <w:t>Btr</w:t>
-      </w:r>
-      <w:r>
-        <w:t>BaseImages (Array) (Stored in JSON file in same folder as .vhdx)</w:t>
-      </w:r>
-      <w:r>
-        <w:tab/>
-      </w:r>
-    </w:p>
-    <w:p>
-      <w:pPr>
-        <w:pStyle w:val="ListParagraph"/>
-        <w:numPr>
-          <w:ilvl w:val="1"/>
-          <w:numId w:val="5"/>
-        </w:numPr>
-      </w:pPr>
-      <w:r>
-        <w:t>Name – Name of Base image</w:t>
-      </w:r>
-    </w:p>
-    <w:p>
-      <w:pPr>
-        <w:pStyle w:val="ListParagraph"/>
-        <w:numPr>
-          <w:ilvl w:val="1"/>
-          <w:numId w:val="5"/>
-        </w:numPr>
-      </w:pPr>
-      <w:r>
-        <w:t xml:space="preserve">OS – Type of </w:t>
-      </w:r>
-      <w:r>
-        <w:t>OS installed</w:t>
-      </w:r>
-    </w:p>
-    <w:p>
-      <w:pPr>
-        <w:pStyle w:val="ListParagraph"/>
-        <w:numPr>
-          <w:ilvl w:val="1"/>
-          <w:numId w:val="5"/>
-        </w:numPr>
-      </w:pPr>
-      <w:r>
-        <w:t>LocalAdmin</w:t>
-      </w:r>
-      <w:r>
-        <w:t xml:space="preserve"> – Local admin username</w:t>
-      </w:r>
-    </w:p>
-    <w:p>
-      <w:pPr>
-        <w:pStyle w:val="ListParagraph"/>
-        <w:numPr>
-          <w:ilvl w:val="1"/>
-          <w:numId w:val="5"/>
-        </w:numPr>
-      </w:pPr>
-      <w:r>
-        <w:t>LocalPassword</w:t>
-      </w:r>
-      <w:r>
-        <w:t xml:space="preserve"> </w:t>
-      </w:r>
-      <w:bookmarkStart w:id="0" w:name="_Hlk69115894"/>
-      <w:r>
-        <w:t>– Password for local admin</w:t>
-      </w:r>
-      <w:bookmarkEnd w:id="0"/>
-    </w:p>
-    <w:p>
-      <w:pPr>
-        <w:pStyle w:val="ListParagraph"/>
-        <w:numPr>
-          <w:ilvl w:val="1"/>
-          <w:numId w:val="5"/>
-        </w:numPr>
-      </w:pPr>
-      <w:r>
-        <w:t>Apps (Array) – List of installed apps</w:t>
-      </w:r>
-    </w:p>
-    <w:p>
-      <w:pPr>
-        <w:pStyle w:val="ListParagraph"/>
-        <w:numPr>
-          <w:ilvl w:val="1"/>
-          <w:numId w:val="5"/>
-        </w:numPr>
-      </w:pPr>
-      <w:r>
-        <w:t>Roles (Array) – List installed apps</w:t>
-      </w:r>
-    </w:p>
-    <w:p>
-      <w:pPr>
-        <w:pStyle w:val="ListParagraph"/>
-        <w:numPr>
-          <w:ilvl w:val="1"/>
-          <w:numId w:val="5"/>
-        </w:numPr>
-      </w:pPr>
-      <w:r>
-        <w:t>&lt;Role config&gt; - Same as BtrVMs</w:t>
-      </w:r>
-    </w:p>
-    <w:p>
-      <w:pPr>
-        <w:pStyle w:val="ListParagraph"/>
-        <w:numPr>
-          <w:ilvl w:val="0"/>
-          <w:numId w:val="5"/>
-        </w:numPr>
-      </w:pPr>
-      <w:r>
-        <w:t>BtrVMs (Array) Stored p</w:t>
-      </w:r>
-      <w:r>
-        <w:t xml:space="preserve">er </w:t>
-      </w:r>
-      <w:r>
-        <w:t xml:space="preserve">VM </w:t>
-      </w:r>
-      <w:r>
-        <w:t>(</w:t>
-      </w:r>
-      <w:r>
-        <w:t>Stored in json under Notes</w:t>
-      </w:r>
-      <w:r>
-        <w:t>)</w:t>
-      </w:r>
-    </w:p>
-    <w:p>
-      <w:pPr>
-        <w:pStyle w:val="ListParagraph"/>
-        <w:numPr>
-          <w:ilvl w:val="1"/>
-          <w:numId w:val="5"/>
-        </w:numPr>
-      </w:pPr>
-      <w:r>
         <w:t>Domain</w:t>
       </w:r>
       <w:r>
@@ -1376,31 +1228,19 @@
         </w:numPr>
       </w:pPr>
       <w:r>
-        <w:t>LocalAdmin</w:t>
-      </w:r>
-      <w:r>
-        <w:t xml:space="preserve"> </w:t>
-      </w:r>
-      <w:r>
-        <w:t>– Local admin username</w:t>
-      </w:r>
-    </w:p>
-    <w:p>
-      <w:pPr>
-        <w:pStyle w:val="ListParagraph"/>
-        <w:numPr>
-          <w:ilvl w:val="1"/>
-          <w:numId w:val="5"/>
-        </w:numPr>
-      </w:pPr>
-      <w:r>
-        <w:t>LocalPassword</w:t>
-      </w:r>
-      <w:r>
-        <w:t xml:space="preserve"> </w:t>
-      </w:r>
-      <w:r>
-        <w:t>– Password for local admin</w:t>
+        <w:t>LocalAdmin – Local admin username</w:t>
+      </w:r>
+    </w:p>
+    <w:p>
+      <w:pPr>
+        <w:pStyle w:val="ListParagraph"/>
+        <w:numPr>
+          <w:ilvl w:val="1"/>
+          <w:numId w:val="5"/>
+        </w:numPr>
+      </w:pPr>
+      <w:r>
+        <w:t>LocalPassword – Password for local admin</w:t>
       </w:r>
     </w:p>
     <w:p>
@@ -1544,25 +1384,19 @@
         <w:t>Domain</w:t>
       </w:r>
       <w:r>
-        <w:t>Admin</w:t>
-      </w:r>
-      <w:r>
-        <w:t xml:space="preserve"> – Domain admin account name</w:t>
-      </w:r>
-    </w:p>
-    <w:p>
-      <w:pPr>
-        <w:pStyle w:val="ListParagraph"/>
-        <w:numPr>
-          <w:ilvl w:val="2"/>
-          <w:numId w:val="5"/>
-        </w:numPr>
-      </w:pPr>
-      <w:r>
-        <w:t>DomainPassword</w:t>
-      </w:r>
-      <w:r>
-        <w:t xml:space="preserve"> – Domain admin password</w:t>
+        <w:t>Admin – Domain admin account name</w:t>
+      </w:r>
+    </w:p>
+    <w:p>
+      <w:pPr>
+        <w:pStyle w:val="ListParagraph"/>
+        <w:numPr>
+          <w:ilvl w:val="2"/>
+          <w:numId w:val="5"/>
+        </w:numPr>
+      </w:pPr>
+      <w:r>
+        <w:t>DomainPassword – Domain admin password</w:t>
       </w:r>
     </w:p>
     <w:p>
@@ -1591,7 +1425,10 @@
         </w:numPr>
       </w:pPr>
       <w:r>
-        <w:t>Generic</w:t>
+        <w:t>Gene</w:t>
+      </w:r>
+      <w:r>
+        <w:t>ral</w:t>
       </w:r>
     </w:p>
     <w:p>
@@ -1744,7 +1581,6 @@
         </w:numPr>
       </w:pPr>
       <w:r>
-        <w:lastRenderedPageBreak/>
         <w:t>Parameters</w:t>
       </w:r>
     </w:p>
@@ -1908,6 +1744,7 @@
         </w:numPr>
       </w:pPr>
       <w:r>
+        <w:lastRenderedPageBreak/>
         <w:t>HardInstall – Switch use psexec to install remotely</w:t>
       </w:r>
     </w:p>
@@ -2371,7 +2208,6 @@
         </w:numPr>
       </w:pPr>
       <w:r>
-        <w:lastRenderedPageBreak/>
         <w:t>Returns True/False</w:t>
       </w:r>
     </w:p>
@@ -2518,6 +2354,7 @@
         </w:numPr>
       </w:pPr>
       <w:r>
+        <w:lastRenderedPageBreak/>
         <w:t>Parameters</w:t>
       </w:r>
     </w:p>
@@ -2537,10 +2374,7 @@
         <w:t>Name</w:t>
       </w:r>
       <w:r>
-        <w:t xml:space="preserve"> – Name to </w:t>
-      </w:r>
-      <w:r>
-        <w:t>remove</w:t>
+        <w:t xml:space="preserve"> – Name to remove</w:t>
       </w:r>
     </w:p>
     <w:p>
@@ -2559,10 +2393,7 @@
         <w:t>Domain</w:t>
       </w:r>
       <w:r>
-        <w:t xml:space="preserve"> – Name of domain to </w:t>
-      </w:r>
-      <w:r>
-        <w:t>remove record from</w:t>
+        <w:t xml:space="preserve"> – Name of domain to remove record from</w:t>
       </w:r>
     </w:p>
     <w:p>
@@ -2586,13 +2417,7 @@
         </w:numPr>
       </w:pPr>
       <w:r>
-        <w:t xml:space="preserve">SkipReverse – No not </w:t>
-      </w:r>
-      <w:r>
-        <w:t>remove</w:t>
-      </w:r>
-      <w:r>
-        <w:t xml:space="preserve"> reverse record on A</w:t>
+        <w:t>SkipReverse – No not remove reverse record on A</w:t>
       </w:r>
     </w:p>
     <w:p>
@@ -2627,6 +2452,21 @@
           <w:numId w:val="6"/>
         </w:numPr>
       </w:pPr>
+      <w:r>
+        <w:t>Initialize-BTRServer – Configures the existing server to run Beater</w:t>
+      </w:r>
+    </w:p>
+    <w:p>
+      <w:pPr>
+        <w:pStyle w:val="ListParagraph"/>
+        <w:numPr>
+          <w:ilvl w:val="2"/>
+          <w:numId w:val="6"/>
+        </w:numPr>
+      </w:pPr>
+      <w:r>
+        <w:t>Returns True/False</w:t>
+      </w:r>
     </w:p>
     <w:p>
       <w:pPr>
@@ -2637,6 +2477,218 @@
         </w:numPr>
       </w:pPr>
       <w:r>
+        <w:t>Network</w:t>
+      </w:r>
+    </w:p>
+    <w:p>
+      <w:pPr>
+        <w:pStyle w:val="ListParagraph"/>
+        <w:numPr>
+          <w:ilvl w:val="1"/>
+          <w:numId w:val="6"/>
+        </w:numPr>
+      </w:pPr>
+      <w:r>
+        <w:t>New-BTRNetwork – Create a new network</w:t>
+      </w:r>
+    </w:p>
+    <w:p>
+      <w:pPr>
+        <w:pStyle w:val="ListParagraph"/>
+        <w:numPr>
+          <w:ilvl w:val="2"/>
+          <w:numId w:val="6"/>
+        </w:numPr>
+      </w:pPr>
+      <w:r>
+        <w:t>Parameters</w:t>
+      </w:r>
+    </w:p>
+    <w:p>
+      <w:pPr>
+        <w:pStyle w:val="ListParagraph"/>
+        <w:numPr>
+          <w:ilvl w:val="3"/>
+          <w:numId w:val="6"/>
+        </w:numPr>
+      </w:pPr>
+      <w:r>
+        <w:rPr>
+          <w:b/>
+          <w:bCs/>
+        </w:rPr>
+        <w:t>Name</w:t>
+      </w:r>
+      <w:r>
+        <w:t xml:space="preserve"> – Name of switch</w:t>
+      </w:r>
+    </w:p>
+    <w:p>
+      <w:pPr>
+        <w:pStyle w:val="ListParagraph"/>
+        <w:numPr>
+          <w:ilvl w:val="3"/>
+          <w:numId w:val="6"/>
+        </w:numPr>
+      </w:pPr>
+      <w:r>
+        <w:t>UseNAT</w:t>
+      </w:r>
+      <w:r>
+        <w:t xml:space="preserve"> – Y/N use NAT on switch</w:t>
+      </w:r>
+    </w:p>
+    <w:p>
+      <w:pPr>
+        <w:pStyle w:val="ListParagraph"/>
+        <w:numPr>
+          <w:ilvl w:val="3"/>
+          <w:numId w:val="6"/>
+        </w:numPr>
+      </w:pPr>
+      <w:r>
+        <w:t>IPPrefix</w:t>
+      </w:r>
+      <w:r>
+        <w:t xml:space="preserve"> – first 3 octets of network</w:t>
+      </w:r>
+    </w:p>
+    <w:p>
+      <w:pPr>
+        <w:pStyle w:val="ListParagraph"/>
+        <w:numPr>
+          <w:ilvl w:val="3"/>
+          <w:numId w:val="6"/>
+        </w:numPr>
+      </w:pPr>
+      <w:r>
+        <w:t>SubnetMask</w:t>
+      </w:r>
+      <w:r>
+        <w:t xml:space="preserve"> – 255.255.255.0 version of subnet mask</w:t>
+      </w:r>
+    </w:p>
+    <w:p>
+      <w:pPr>
+        <w:pStyle w:val="ListParagraph"/>
+        <w:numPr>
+          <w:ilvl w:val="3"/>
+          <w:numId w:val="6"/>
+        </w:numPr>
+      </w:pPr>
+      <w:r>
+        <w:t>SubnetLength</w:t>
+      </w:r>
+      <w:r>
+        <w:t xml:space="preserve"> - /24 version of subnet mask</w:t>
+      </w:r>
+    </w:p>
+    <w:p>
+      <w:pPr>
+        <w:pStyle w:val="ListParagraph"/>
+        <w:numPr>
+          <w:ilvl w:val="3"/>
+          <w:numId w:val="6"/>
+        </w:numPr>
+      </w:pPr>
+      <w:r>
+        <w:t>Gateway</w:t>
+      </w:r>
+      <w:r>
+        <w:t xml:space="preserve"> – IP of gateway on network</w:t>
+      </w:r>
+    </w:p>
+    <w:p>
+      <w:pPr>
+        <w:pStyle w:val="ListParagraph"/>
+        <w:numPr>
+          <w:ilvl w:val="2"/>
+          <w:numId w:val="6"/>
+        </w:numPr>
+      </w:pPr>
+      <w:r>
+        <w:t>Returns True/False</w:t>
+      </w:r>
+    </w:p>
+    <w:p>
+      <w:pPr>
+        <w:pStyle w:val="ListParagraph"/>
+        <w:numPr>
+          <w:ilvl w:val="1"/>
+          <w:numId w:val="6"/>
+        </w:numPr>
+      </w:pPr>
+      <w:r>
+        <w:t xml:space="preserve">Remove-BTRNetwork – Removed </w:t>
+      </w:r>
+      <w:r>
+        <w:t>switch</w:t>
+      </w:r>
+    </w:p>
+    <w:p>
+      <w:pPr>
+        <w:pStyle w:val="ListParagraph"/>
+        <w:numPr>
+          <w:ilvl w:val="2"/>
+          <w:numId w:val="6"/>
+        </w:numPr>
+      </w:pPr>
+      <w:r>
+        <w:t>Parameters</w:t>
+      </w:r>
+    </w:p>
+    <w:p>
+      <w:pPr>
+        <w:pStyle w:val="ListParagraph"/>
+        <w:numPr>
+          <w:ilvl w:val="3"/>
+          <w:numId w:val="6"/>
+        </w:numPr>
+      </w:pPr>
+      <w:r>
+        <w:rPr>
+          <w:b/>
+          <w:bCs/>
+        </w:rPr>
+        <w:t>Name</w:t>
+      </w:r>
+      <w:r>
+        <w:t xml:space="preserve"> – Name of switch</w:t>
+      </w:r>
+    </w:p>
+    <w:p>
+      <w:pPr>
+        <w:pStyle w:val="ListParagraph"/>
+        <w:numPr>
+          <w:ilvl w:val="3"/>
+          <w:numId w:val="6"/>
+        </w:numPr>
+      </w:pPr>
+      <w:r>
+        <w:t>Force – Will delete any VMs using switch</w:t>
+      </w:r>
+    </w:p>
+    <w:p>
+      <w:pPr>
+        <w:pStyle w:val="ListParagraph"/>
+        <w:numPr>
+          <w:ilvl w:val="2"/>
+          <w:numId w:val="6"/>
+        </w:numPr>
+      </w:pPr>
+      <w:r>
+        <w:t>Returns True/False</w:t>
+      </w:r>
+    </w:p>
+    <w:p>
+      <w:pPr>
+        <w:pStyle w:val="ListParagraph"/>
+        <w:numPr>
+          <w:ilvl w:val="0"/>
+          <w:numId w:val="6"/>
+        </w:numPr>
+      </w:pPr>
+      <w:r>
         <w:t>Base Image</w:t>
       </w:r>
     </w:p>
@@ -2649,7 +2701,207 @@
         </w:numPr>
       </w:pPr>
       <w:r>
-        <w:t xml:space="preserve">NewBaseImage </w:t>
+        <w:t>New-BTRInstalISO – Creates a new install ISO</w:t>
+      </w:r>
+    </w:p>
+    <w:p>
+      <w:pPr>
+        <w:pStyle w:val="ListParagraph"/>
+        <w:numPr>
+          <w:ilvl w:val="2"/>
+          <w:numId w:val="6"/>
+        </w:numPr>
+      </w:pPr>
+      <w:r>
+        <w:t>Parameters</w:t>
+      </w:r>
+    </w:p>
+    <w:p>
+      <w:pPr>
+        <w:pStyle w:val="ListParagraph"/>
+        <w:numPr>
+          <w:ilvl w:val="3"/>
+          <w:numId w:val="6"/>
+        </w:numPr>
+      </w:pPr>
+      <w:r>
+        <w:rPr>
+          <w:b/>
+          <w:bCs/>
+        </w:rPr>
+        <w:t>Name</w:t>
+      </w:r>
+      <w:r>
+        <w:t xml:space="preserve"> – Name</w:t>
+      </w:r>
+      <w:r>
+        <w:t xml:space="preserve"> of</w:t>
+      </w:r>
+      <w:r>
+        <w:t xml:space="preserve"> </w:t>
+      </w:r>
+      <w:r>
+        <w:t>ISO to create</w:t>
+      </w:r>
+    </w:p>
+    <w:p>
+      <w:pPr>
+        <w:pStyle w:val="ListParagraph"/>
+        <w:numPr>
+          <w:ilvl w:val="3"/>
+          <w:numId w:val="6"/>
+        </w:numPr>
+      </w:pPr>
+      <w:r>
+        <w:t>OS</w:t>
+      </w:r>
+      <w:r>
+        <w:rPr>
+          <w:b/>
+          <w:bCs/>
+        </w:rPr>
+        <w:t xml:space="preserve"> </w:t>
+      </w:r>
+      <w:r>
+        <w:t>– Version of of OS to install.  Must be known</w:t>
+      </w:r>
+    </w:p>
+    <w:p>
+      <w:pPr>
+        <w:pStyle w:val="ListParagraph"/>
+        <w:numPr>
+          <w:ilvl w:val="3"/>
+          <w:numId w:val="6"/>
+        </w:numPr>
+      </w:pPr>
+      <w:r>
+        <w:t>InstallMedia</w:t>
+      </w:r>
+      <w:r>
+        <w:t xml:space="preserve"> – Path to installation media</w:t>
+      </w:r>
+    </w:p>
+    <w:p>
+      <w:pPr>
+        <w:pStyle w:val="ListParagraph"/>
+        <w:numPr>
+          <w:ilvl w:val="3"/>
+          <w:numId w:val="6"/>
+        </w:numPr>
+      </w:pPr>
+      <w:r>
+        <w:t>LocalAdmin</w:t>
+      </w:r>
+      <w:r>
+        <w:t xml:space="preserve"> – Local admin username</w:t>
+      </w:r>
+    </w:p>
+    <w:p>
+      <w:pPr>
+        <w:pStyle w:val="ListParagraph"/>
+        <w:numPr>
+          <w:ilvl w:val="3"/>
+          <w:numId w:val="6"/>
+        </w:numPr>
+      </w:pPr>
+      <w:r>
+        <w:t>LocalPassword</w:t>
+      </w:r>
+      <w:r>
+        <w:t xml:space="preserve"> – Password for local admin</w:t>
+      </w:r>
+    </w:p>
+    <w:p>
+      <w:pPr>
+        <w:pStyle w:val="ListParagraph"/>
+        <w:numPr>
+          <w:ilvl w:val="3"/>
+          <w:numId w:val="6"/>
+        </w:numPr>
+      </w:pPr>
+      <w:r>
+        <w:t>ProductKey</w:t>
+      </w:r>
+      <w:r>
+        <w:t xml:space="preserve"> – Product key to use</w:t>
+      </w:r>
+    </w:p>
+    <w:p>
+      <w:pPr>
+        <w:pStyle w:val="ListParagraph"/>
+        <w:numPr>
+          <w:ilvl w:val="3"/>
+          <w:numId w:val="6"/>
+        </w:numPr>
+      </w:pPr>
+      <w:r>
+        <w:t>ImageIndex – Index of install image on DVD</w:t>
+      </w:r>
+    </w:p>
+    <w:p>
+      <w:pPr>
+        <w:pStyle w:val="ListParagraph"/>
+        <w:numPr>
+          <w:ilvl w:val="3"/>
+          <w:numId w:val="6"/>
+        </w:numPr>
+      </w:pPr>
+      <w:r>
+        <w:t>User – User name to register</w:t>
+      </w:r>
+    </w:p>
+    <w:p>
+      <w:pPr>
+        <w:pStyle w:val="ListParagraph"/>
+        <w:numPr>
+          <w:ilvl w:val="3"/>
+          <w:numId w:val="6"/>
+        </w:numPr>
+      </w:pPr>
+      <w:r>
+        <w:t>Org – Organization to register</w:t>
+      </w:r>
+    </w:p>
+    <w:p>
+      <w:pPr>
+        <w:pStyle w:val="ListParagraph"/>
+        <w:numPr>
+          <w:ilvl w:val="3"/>
+          <w:numId w:val="6"/>
+        </w:numPr>
+      </w:pPr>
+      <w:r>
+        <w:t>HostName – Host name for new machine</w:t>
+      </w:r>
+    </w:p>
+    <w:p>
+      <w:pPr>
+        <w:pStyle w:val="ListParagraph"/>
+        <w:numPr>
+          <w:ilvl w:val="2"/>
+          <w:numId w:val="6"/>
+        </w:numPr>
+      </w:pPr>
+      <w:r>
+        <w:t>Returns True/False</w:t>
+      </w:r>
+    </w:p>
+    <w:p>
+      <w:pPr>
+        <w:pStyle w:val="ListParagraph"/>
+        <w:numPr>
+          <w:ilvl w:val="1"/>
+          <w:numId w:val="6"/>
+        </w:numPr>
+      </w:pPr>
+      <w:r>
+        <w:t>New</w:t>
+      </w:r>
+      <w:r>
+        <w:t>-BTR</w:t>
+      </w:r>
+      <w:r>
+        <w:t xml:space="preserve">BaseImage </w:t>
       </w:r>
       <w:r>
         <w:t>–</w:t>
@@ -2658,17 +2910,468 @@
         <w:t xml:space="preserve"> </w:t>
       </w:r>
       <w:r>
-        <w:t>Creates a new base image</w:t>
-      </w:r>
-    </w:p>
-    <w:p>
-      <w:pPr>
-        <w:pStyle w:val="ListParagraph"/>
-        <w:numPr>
-          <w:ilvl w:val="2"/>
-          <w:numId w:val="6"/>
-        </w:numPr>
-      </w:pPr>
+        <w:t>Creates a new</w:t>
+      </w:r>
+      <w:r>
+        <w:t xml:space="preserve"> base image</w:t>
+      </w:r>
+    </w:p>
+    <w:p>
+      <w:pPr>
+        <w:pStyle w:val="ListParagraph"/>
+        <w:numPr>
+          <w:ilvl w:val="2"/>
+          <w:numId w:val="6"/>
+        </w:numPr>
+      </w:pPr>
+      <w:r>
+        <w:t>Parameters</w:t>
+      </w:r>
+    </w:p>
+    <w:p>
+      <w:pPr>
+        <w:pStyle w:val="ListParagraph"/>
+        <w:numPr>
+          <w:ilvl w:val="3"/>
+          <w:numId w:val="6"/>
+        </w:numPr>
+      </w:pPr>
+      <w:r>
+        <w:t>Name – Name of Base image</w:t>
+      </w:r>
+    </w:p>
+    <w:p>
+      <w:pPr>
+        <w:pStyle w:val="ListParagraph"/>
+        <w:numPr>
+          <w:ilvl w:val="3"/>
+          <w:numId w:val="6"/>
+        </w:numPr>
+      </w:pPr>
+      <w:r>
+        <w:t>OS – Type of OS installed</w:t>
+      </w:r>
+    </w:p>
+    <w:p>
+      <w:pPr>
+        <w:pStyle w:val="ListParagraph"/>
+        <w:numPr>
+          <w:ilvl w:val="3"/>
+          <w:numId w:val="6"/>
+        </w:numPr>
+      </w:pPr>
+      <w:r>
+        <w:t>InstallMedia – Custom ISO to install from</w:t>
+      </w:r>
+    </w:p>
+    <w:p>
+      <w:pPr>
+        <w:pStyle w:val="ListParagraph"/>
+        <w:numPr>
+          <w:ilvl w:val="3"/>
+          <w:numId w:val="6"/>
+        </w:numPr>
+      </w:pPr>
+      <w:r>
+        <w:lastRenderedPageBreak/>
+        <w:t>LocalAdmin – Local admin username</w:t>
+      </w:r>
+    </w:p>
+    <w:p>
+      <w:pPr>
+        <w:pStyle w:val="ListParagraph"/>
+        <w:numPr>
+          <w:ilvl w:val="3"/>
+          <w:numId w:val="6"/>
+        </w:numPr>
+      </w:pPr>
+      <w:r>
+        <w:t>LocalPassword – Password for local admin</w:t>
+      </w:r>
+    </w:p>
+    <w:p>
+      <w:pPr>
+        <w:pStyle w:val="ListParagraph"/>
+        <w:numPr>
+          <w:ilvl w:val="3"/>
+          <w:numId w:val="6"/>
+        </w:numPr>
+      </w:pPr>
+      <w:r>
+        <w:t>Apps (Array) – List of installed apps</w:t>
+      </w:r>
+    </w:p>
+    <w:p>
+      <w:pPr>
+        <w:pStyle w:val="ListParagraph"/>
+        <w:numPr>
+          <w:ilvl w:val="3"/>
+          <w:numId w:val="6"/>
+        </w:numPr>
+      </w:pPr>
+      <w:r>
+        <w:t>Network – Name of network switch to use</w:t>
+      </w:r>
+    </w:p>
+    <w:p>
+      <w:pPr>
+        <w:pStyle w:val="ListParagraph"/>
+        <w:numPr>
+          <w:ilvl w:val="3"/>
+          <w:numId w:val="6"/>
+        </w:numPr>
+      </w:pPr>
+      <w:r>
+        <w:t>UseDHCP – Use DHCP to configure VM</w:t>
+      </w:r>
+    </w:p>
+    <w:p>
+      <w:pPr>
+        <w:pStyle w:val="ListParagraph"/>
+        <w:numPr>
+          <w:ilvl w:val="3"/>
+          <w:numId w:val="6"/>
+        </w:numPr>
+      </w:pPr>
+      <w:r>
+        <w:t>StaticIP – Static IP address to use</w:t>
+      </w:r>
+    </w:p>
+    <w:p>
+      <w:pPr>
+        <w:pStyle w:val="ListParagraph"/>
+        <w:numPr>
+          <w:ilvl w:val="3"/>
+          <w:numId w:val="6"/>
+        </w:numPr>
+      </w:pPr>
+      <w:r>
+        <w:t>HDDSize – Size of HDD to create</w:t>
+      </w:r>
+    </w:p>
+    <w:p>
+      <w:pPr>
+        <w:pStyle w:val="ListParagraph"/>
+        <w:numPr>
+          <w:ilvl w:val="3"/>
+          <w:numId w:val="6"/>
+        </w:numPr>
+      </w:pPr>
+      <w:r>
+        <w:t>CustomUpdateSource – URL of WSUS Server</w:t>
+      </w:r>
+    </w:p>
+    <w:p>
+      <w:pPr>
+        <w:pStyle w:val="ListParagraph"/>
+        <w:numPr>
+          <w:ilvl w:val="3"/>
+          <w:numId w:val="6"/>
+        </w:numPr>
+      </w:pPr>
+      <w:r>
+        <w:t>SkipUpdates – Do not run M$ updates</w:t>
+      </w:r>
+    </w:p>
+    <w:p>
+      <w:pPr>
+        <w:pStyle w:val="ListParagraph"/>
+        <w:numPr>
+          <w:ilvl w:val="3"/>
+          <w:numId w:val="6"/>
+        </w:numPr>
+      </w:pPr>
+      <w:r>
+        <w:t>SkipDotNetOptimize – Skip optimizing .Net.  This is slow</w:t>
+      </w:r>
+    </w:p>
+    <w:p>
+      <w:pPr>
+        <w:pStyle w:val="ListParagraph"/>
+        <w:numPr>
+          <w:ilvl w:val="3"/>
+          <w:numId w:val="6"/>
+        </w:numPr>
+      </w:pPr>
+      <w:r>
+        <w:t>LeaveISO – Do not delete ISO when done</w:t>
+      </w:r>
+    </w:p>
+    <w:p>
+      <w:pPr>
+        <w:pStyle w:val="ListParagraph"/>
+        <w:numPr>
+          <w:ilvl w:val="3"/>
+          <w:numId w:val="6"/>
+        </w:numPr>
+      </w:pPr>
+      <w:r>
+        <w:t>DoNotDeleteOnError – Do not deleteVM on error</w:t>
+      </w:r>
+    </w:p>
+    <w:p>
+      <w:pPr>
+        <w:pStyle w:val="ListParagraph"/>
+        <w:numPr>
+          <w:ilvl w:val="2"/>
+          <w:numId w:val="6"/>
+        </w:numPr>
+      </w:pPr>
+      <w:r>
+        <w:t>Returns True/False</w:t>
+      </w:r>
+    </w:p>
+    <w:p>
+      <w:pPr>
+        <w:pStyle w:val="ListParagraph"/>
+        <w:numPr>
+          <w:ilvl w:val="1"/>
+          <w:numId w:val="6"/>
+        </w:numPr>
+      </w:pPr>
+      <w:r>
+        <w:t>Remove-BTR</w:t>
+      </w:r>
+      <w:r>
+        <w:t>BaseImage – Delete BaseImage and any references to it.  Will fail if any VMs are still using it.</w:t>
+      </w:r>
+    </w:p>
+    <w:p>
+      <w:pPr>
+        <w:pStyle w:val="ListParagraph"/>
+        <w:numPr>
+          <w:ilvl w:val="2"/>
+          <w:numId w:val="6"/>
+        </w:numPr>
+      </w:pPr>
+      <w:r>
+        <w:t>Parameters</w:t>
+      </w:r>
+    </w:p>
+    <w:p>
+      <w:pPr>
+        <w:pStyle w:val="ListParagraph"/>
+        <w:numPr>
+          <w:ilvl w:val="3"/>
+          <w:numId w:val="6"/>
+        </w:numPr>
+      </w:pPr>
+      <w:r>
+        <w:rPr>
+          <w:b/>
+          <w:bCs/>
+        </w:rPr>
+        <w:t>Name</w:t>
+      </w:r>
+      <w:r>
+        <w:t xml:space="preserve"> – Name of base image to delete</w:t>
+      </w:r>
+    </w:p>
+    <w:p>
+      <w:pPr>
+        <w:pStyle w:val="ListParagraph"/>
+        <w:numPr>
+          <w:ilvl w:val="3"/>
+          <w:numId w:val="6"/>
+        </w:numPr>
+      </w:pPr>
+      <w:r>
+        <w:t>Force – Will delete any child VMS of the base image</w:t>
+      </w:r>
+    </w:p>
+    <w:p>
+      <w:pPr>
+        <w:pStyle w:val="ListParagraph"/>
+        <w:numPr>
+          <w:ilvl w:val="2"/>
+          <w:numId w:val="6"/>
+        </w:numPr>
+      </w:pPr>
+      <w:r>
+        <w:t>Returns True/False</w:t>
+      </w:r>
+    </w:p>
+    <w:p>
+      <w:pPr>
+        <w:pStyle w:val="ListParagraph"/>
+        <w:numPr>
+          <w:ilvl w:val="0"/>
+          <w:numId w:val="6"/>
+        </w:numPr>
+      </w:pPr>
+      <w:r>
+        <w:t>VM Functions</w:t>
+      </w:r>
+    </w:p>
+    <w:p>
+      <w:pPr>
+        <w:pStyle w:val="ListParagraph"/>
+        <w:numPr>
+          <w:ilvl w:val="1"/>
+          <w:numId w:val="6"/>
+        </w:numPr>
+      </w:pPr>
+      <w:r>
+        <w:t>New-BTRVM – Creates a new VM from template</w:t>
+      </w:r>
+    </w:p>
+    <w:p>
+      <w:pPr>
+        <w:pStyle w:val="ListParagraph"/>
+        <w:numPr>
+          <w:ilvl w:val="2"/>
+          <w:numId w:val="6"/>
+        </w:numPr>
+      </w:pPr>
+      <w:r>
+        <w:t>Parameters</w:t>
+      </w:r>
+    </w:p>
+    <w:p>
+      <w:pPr>
+        <w:pStyle w:val="ListParagraph"/>
+        <w:numPr>
+          <w:ilvl w:val="3"/>
+          <w:numId w:val="6"/>
+        </w:numPr>
+      </w:pPr>
+      <w:r>
+        <w:rPr>
+          <w:b/>
+          <w:bCs/>
+        </w:rPr>
+        <w:t>Name</w:t>
+      </w:r>
+      <w:r>
+        <w:t xml:space="preserve"> – Name of VM to create</w:t>
+      </w:r>
+    </w:p>
+    <w:p>
+      <w:pPr>
+        <w:pStyle w:val="ListParagraph"/>
+        <w:numPr>
+          <w:ilvl w:val="3"/>
+          <w:numId w:val="6"/>
+        </w:numPr>
+      </w:pPr>
+      <w:r>
+        <w:rPr>
+          <w:b/>
+          <w:bCs/>
+        </w:rPr>
+        <w:t xml:space="preserve">BaseImage </w:t>
+      </w:r>
+      <w:r>
+        <w:t>– Name of base image to create from</w:t>
+      </w:r>
+    </w:p>
+    <w:p>
+      <w:pPr>
+        <w:pStyle w:val="ListParagraph"/>
+        <w:numPr>
+          <w:ilvl w:val="3"/>
+          <w:numId w:val="6"/>
+        </w:numPr>
+      </w:pPr>
+      <w:r>
+        <w:t>CPUs – Number of vCPUs</w:t>
+      </w:r>
+    </w:p>
+    <w:p>
+      <w:pPr>
+        <w:pStyle w:val="ListParagraph"/>
+        <w:numPr>
+          <w:ilvl w:val="3"/>
+          <w:numId w:val="6"/>
+        </w:numPr>
+      </w:pPr>
+      <w:r>
+        <w:t>Memory – GBs of RAM to attach</w:t>
+      </w:r>
+    </w:p>
+    <w:p>
+      <w:pPr>
+        <w:pStyle w:val="ListParagraph"/>
+        <w:numPr>
+          <w:ilvl w:val="3"/>
+          <w:numId w:val="6"/>
+        </w:numPr>
+      </w:pPr>
+      <w:r>
+        <w:t>HDD – Size in GB of HDD</w:t>
+      </w:r>
+    </w:p>
+    <w:p>
+      <w:pPr>
+        <w:pStyle w:val="ListParagraph"/>
+        <w:numPr>
+          <w:ilvl w:val="3"/>
+          <w:numId w:val="6"/>
+        </w:numPr>
+      </w:pPr>
+      <w:r>
+        <w:t>Apps (Array) – List of apps to install</w:t>
+      </w:r>
+    </w:p>
+    <w:p>
+      <w:pPr>
+        <w:pStyle w:val="ListParagraph"/>
+        <w:numPr>
+          <w:ilvl w:val="2"/>
+          <w:numId w:val="6"/>
+        </w:numPr>
+      </w:pPr>
+      <w:r>
+        <w:t>Returns True/False</w:t>
+      </w:r>
+    </w:p>
+    <w:p>
+      <w:pPr>
+        <w:pStyle w:val="ListParagraph"/>
+        <w:numPr>
+          <w:ilvl w:val="1"/>
+          <w:numId w:val="6"/>
+        </w:numPr>
+      </w:pPr>
+      <w:r>
+        <w:t>Remove-BTRVM – Delete a VM</w:t>
+      </w:r>
+    </w:p>
+    <w:p>
+      <w:pPr>
+        <w:pStyle w:val="ListParagraph"/>
+        <w:numPr>
+          <w:ilvl w:val="2"/>
+          <w:numId w:val="6"/>
+        </w:numPr>
+      </w:pPr>
+      <w:r>
+        <w:t>Parameters</w:t>
+      </w:r>
+    </w:p>
+    <w:p>
+      <w:pPr>
+        <w:pStyle w:val="ListParagraph"/>
+        <w:numPr>
+          <w:ilvl w:val="3"/>
+          <w:numId w:val="6"/>
+        </w:numPr>
+      </w:pPr>
+      <w:r>
+        <w:t>Name – Name of VM to delete</w:t>
+      </w:r>
+    </w:p>
+    <w:p>
+      <w:pPr>
+        <w:pStyle w:val="ListParagraph"/>
+        <w:numPr>
+          <w:ilvl w:val="2"/>
+          <w:numId w:val="6"/>
+        </w:numPr>
+      </w:pPr>
+      <w:r>
+        <w:t>Returns True/False</w:t>
+      </w:r>
     </w:p>
     <w:p/>
     <w:sectPr>

</xml_diff>